<commit_message>
Added Workspace and base files
</commit_message>
<xml_diff>
--- a/Task Breakdown.docx
+++ b/Task Breakdown.docx
@@ -55,93 +55,112 @@
     </w:p>
     <w:p>
       <w:r>
-        <w:t>(Server and Error sim basic UI)</w:t>
+        <w:t>(Server and Error sim basic UI</w:t>
+      </w:r>
+      <w:r>
+        <w:t xml:space="preserve"> that only implements a quit command</w:t>
+      </w:r>
+      <w:r>
+        <w:t>)</w:t>
       </w:r>
     </w:p>
     <w:p>
       <w:r>
         <w:t>Shutdown Protocols</w:t>
       </w:r>
-    </w:p>
-    <w:p/>
-    <w:p>
-      <w:r>
-        <w:t>Multithreading (Server, error sim)</w:t>
-      </w:r>
-    </w:p>
-    <w:p>
-      <w:r>
-        <w:t>Server sends Ack (Write</w:t>
-      </w:r>
-      <w:r>
-        <w:t>) or Data</w:t>
-      </w:r>
-      <w:r>
-        <w:t xml:space="preserve"> (Read)</w:t>
-      </w:r>
-    </w:p>
-    <w:p>
-      <w:r>
-        <w:t xml:space="preserve"> </w:t>
-      </w:r>
-    </w:p>
-    <w:p/>
-    <w:p>
-      <w:pPr>
-        <w:rPr>
-          <w:u w:val="single"/>
-        </w:rPr>
-      </w:pPr>
-      <w:r>
-        <w:rPr>
-          <w:u w:val="single"/>
-        </w:rPr>
-        <w:t>Iteration 1</w:t>
-      </w:r>
-      <w:r>
-        <w:rPr>
-          <w:u w:val="single"/>
-        </w:rPr>
-        <w:t xml:space="preserve"> (Due Date: Tuesday 21st)</w:t>
-      </w:r>
-      <w:r>
-        <w:rPr>
-          <w:u w:val="single"/>
-        </w:rPr>
-        <w:t>:</w:t>
-      </w:r>
-      <w:r>
-        <w:rPr>
-          <w:u w:val="single"/>
-        </w:rPr>
-        <w:t xml:space="preserve"> </w:t>
-      </w:r>
-    </w:p>
-    <w:p>
-      <w:r>
-        <w:t>File -&gt; Blocks</w:t>
-      </w:r>
-    </w:p>
-    <w:p>
-      <w:r>
-        <w:t>Blocks -&gt; File</w:t>
-      </w:r>
-    </w:p>
-    <w:p/>
-    <w:p>
-      <w:r>
-        <w:t>Parse Ack and send data n + 1</w:t>
-      </w:r>
-    </w:p>
-    <w:p>
-      <w:r>
-        <w:t>Parse Data and send Ack n</w:t>
-      </w:r>
-    </w:p>
-    <w:p>
+      <w:r>
+        <w:t xml:space="preserve"> (Executed by the UIs</w:t>
+      </w:r>
       <w:bookmarkStart w:id="0" w:name="_GoBack"/>
       <w:bookmarkEnd w:id="0"/>
-    </w:p>
+      <w:r>
+        <w:t>)</w:t>
+      </w:r>
+    </w:p>
+    <w:p>
+      <w:r>
+        <w:t>[Asfaqul and Jake]</w:t>
+      </w:r>
+    </w:p>
+    <w:p/>
+    <w:p>
+      <w:r>
+        <w:t>Multithreading (Server, error sim)</w:t>
+      </w:r>
+    </w:p>
+    <w:p>
+      <w:r>
+        <w:t>Client/</w:t>
+      </w:r>
+      <w:r>
+        <w:t>Server sends Ack (Write</w:t>
+      </w:r>
+      <w:r>
+        <w:t>) or Data</w:t>
+      </w:r>
+      <w:r>
+        <w:t xml:space="preserve"> (Read)</w:t>
+      </w:r>
+    </w:p>
+    <w:p>
+      <w:r>
+        <w:t>[Colin, Jack, and Shaan]</w:t>
+      </w:r>
+    </w:p>
+    <w:p/>
+    <w:p>
+      <w:pPr>
+        <w:rPr>
+          <w:u w:val="single"/>
+        </w:rPr>
+      </w:pPr>
+      <w:r>
+        <w:rPr>
+          <w:u w:val="single"/>
+        </w:rPr>
+        <w:t>Iteration 1</w:t>
+      </w:r>
+      <w:r>
+        <w:rPr>
+          <w:u w:val="single"/>
+        </w:rPr>
+        <w:t xml:space="preserve"> (Due Date: Tuesday 21st)</w:t>
+      </w:r>
+      <w:r>
+        <w:rPr>
+          <w:u w:val="single"/>
+        </w:rPr>
+        <w:t>:</w:t>
+      </w:r>
+      <w:r>
+        <w:rPr>
+          <w:u w:val="single"/>
+        </w:rPr>
+        <w:t xml:space="preserve"> </w:t>
+      </w:r>
+    </w:p>
+    <w:p>
+      <w:r>
+        <w:t>File -&gt; Blocks</w:t>
+      </w:r>
+    </w:p>
+    <w:p>
+      <w:r>
+        <w:t>Blocks -&gt; File</w:t>
+      </w:r>
+    </w:p>
+    <w:p/>
+    <w:p>
+      <w:r>
+        <w:t>Parse Ack and send data n + 1</w:t>
+      </w:r>
+    </w:p>
+    <w:p>
+      <w:r>
+        <w:t>Parse Data and send Ack n</w:t>
+      </w:r>
+    </w:p>
+    <w:p/>
     <w:sectPr>
       <w:pgSz w:w="12240" w:h="15840"/>
       <w:pgMar w:top="1440" w:right="1440" w:bottom="1440" w:left="1440" w:header="720" w:footer="720" w:gutter="0"/>

</xml_diff>

<commit_message>
Added Support for a Client UI
</commit_message>
<xml_diff>
--- a/Task Breakdown.docx
+++ b/Task Breakdown.docx
@@ -69,95 +69,129 @@
         <w:t>Shutdown Protocols</w:t>
       </w:r>
       <w:r>
-        <w:t xml:space="preserve"> (Executed by the UIs</w:t>
-      </w:r>
+        <w:t xml:space="preserve"> (Executed by the UIs)</w:t>
+      </w:r>
+    </w:p>
+    <w:p>
+      <w:r>
+        <w:t>[</w:t>
+      </w:r>
+      <w:proofErr w:type="spellStart"/>
+      <w:r>
+        <w:t>Asfaqul</w:t>
+      </w:r>
+      <w:proofErr w:type="spellEnd"/>
+      <w:r>
+        <w:t xml:space="preserve"> and Jake]</w:t>
+      </w:r>
+    </w:p>
+    <w:p/>
+    <w:p>
+      <w:r>
+        <w:t>Multithreading (Server, error sim)</w:t>
+      </w:r>
+    </w:p>
+    <w:p>
       <w:bookmarkStart w:id="0" w:name="_GoBack"/>
       <w:bookmarkEnd w:id="0"/>
       <w:r>
-        <w:t>)</w:t>
-      </w:r>
-    </w:p>
-    <w:p>
-      <w:r>
-        <w:t>[Asfaqul and Jake]</w:t>
+        <w:t xml:space="preserve">Server sends </w:t>
+      </w:r>
+      <w:proofErr w:type="spellStart"/>
+      <w:r>
+        <w:t>Ack</w:t>
+      </w:r>
+      <w:proofErr w:type="spellEnd"/>
+      <w:r>
+        <w:t xml:space="preserve"> (Write</w:t>
+      </w:r>
+      <w:r>
+        <w:t>) or Data</w:t>
+      </w:r>
+      <w:r>
+        <w:t xml:space="preserve"> (Read)</w:t>
+      </w:r>
+    </w:p>
+    <w:p>
+      <w:r>
+        <w:t xml:space="preserve">[Colin, Jack, and </w:t>
+      </w:r>
+      <w:proofErr w:type="spellStart"/>
+      <w:r>
+        <w:t>Shaan</w:t>
+      </w:r>
+      <w:proofErr w:type="spellEnd"/>
+      <w:r>
+        <w:t>]</w:t>
       </w:r>
     </w:p>
     <w:p/>
     <w:p>
-      <w:r>
-        <w:t>Multithreading (Server, error sim)</w:t>
-      </w:r>
-    </w:p>
-    <w:p>
-      <w:r>
-        <w:t>Client/</w:t>
-      </w:r>
-      <w:r>
-        <w:t>Server sends Ack (Write</w:t>
-      </w:r>
-      <w:r>
-        <w:t>) or Data</w:t>
-      </w:r>
-      <w:r>
-        <w:t xml:space="preserve"> (Read)</w:t>
-      </w:r>
-    </w:p>
-    <w:p>
-      <w:r>
-        <w:t>[Colin, Jack, and Shaan]</w:t>
+      <w:pPr>
+        <w:rPr>
+          <w:u w:val="single"/>
+        </w:rPr>
+      </w:pPr>
+      <w:r>
+        <w:rPr>
+          <w:u w:val="single"/>
+        </w:rPr>
+        <w:t>Iteration 1</w:t>
+      </w:r>
+      <w:r>
+        <w:rPr>
+          <w:u w:val="single"/>
+        </w:rPr>
+        <w:t xml:space="preserve"> (Due Date: Tuesday 21st)</w:t>
+      </w:r>
+      <w:r>
+        <w:rPr>
+          <w:u w:val="single"/>
+        </w:rPr>
+        <w:t>:</w:t>
+      </w:r>
+      <w:r>
+        <w:rPr>
+          <w:u w:val="single"/>
+        </w:rPr>
+        <w:t xml:space="preserve"> </w:t>
+      </w:r>
+    </w:p>
+    <w:p>
+      <w:r>
+        <w:t>File -&gt; Blocks</w:t>
+      </w:r>
+    </w:p>
+    <w:p>
+      <w:r>
+        <w:t>Blocks -&gt; File</w:t>
       </w:r>
     </w:p>
     <w:p/>
     <w:p>
-      <w:pPr>
-        <w:rPr>
-          <w:u w:val="single"/>
-        </w:rPr>
-      </w:pPr>
-      <w:r>
-        <w:rPr>
-          <w:u w:val="single"/>
-        </w:rPr>
-        <w:t>Iteration 1</w:t>
-      </w:r>
-      <w:r>
-        <w:rPr>
-          <w:u w:val="single"/>
-        </w:rPr>
-        <w:t xml:space="preserve"> (Due Date: Tuesday 21st)</w:t>
-      </w:r>
-      <w:r>
-        <w:rPr>
-          <w:u w:val="single"/>
-        </w:rPr>
-        <w:t>:</w:t>
-      </w:r>
-      <w:r>
-        <w:rPr>
-          <w:u w:val="single"/>
-        </w:rPr>
-        <w:t xml:space="preserve"> </w:t>
-      </w:r>
-    </w:p>
-    <w:p>
-      <w:r>
-        <w:t>File -&gt; Blocks</w:t>
-      </w:r>
-    </w:p>
-    <w:p>
-      <w:r>
-        <w:t>Blocks -&gt; File</w:t>
-      </w:r>
-    </w:p>
-    <w:p/>
-    <w:p>
-      <w:r>
-        <w:t>Parse Ack and send data n + 1</w:t>
-      </w:r>
-    </w:p>
-    <w:p>
-      <w:r>
-        <w:t>Parse Data and send Ack n</w:t>
+      <w:r>
+        <w:t xml:space="preserve">Parse </w:t>
+      </w:r>
+      <w:proofErr w:type="spellStart"/>
+      <w:r>
+        <w:t>Ack</w:t>
+      </w:r>
+      <w:proofErr w:type="spellEnd"/>
+      <w:r>
+        <w:t xml:space="preserve"> and send data n + 1</w:t>
+      </w:r>
+    </w:p>
+    <w:p>
+      <w:r>
+        <w:t xml:space="preserve">Parse Data and send </w:t>
+      </w:r>
+      <w:proofErr w:type="spellStart"/>
+      <w:r>
+        <w:t>Ack</w:t>
+      </w:r>
+      <w:proofErr w:type="spellEnd"/>
+      <w:r>
+        <w:t xml:space="preserve"> n</w:t>
       </w:r>
     </w:p>
     <w:p/>

</xml_diff>